<commit_message>
put the work into a zip
</commit_message>
<xml_diff>
--- a/Informational Technology (Game Design)/Part 1 Redo/Cluster Game Design Documentation & Narrative/Narrative Scripts/Game Design Documentation By Richard Pountney.docx
+++ b/Informational Technology (Game Design)/Part 1 Redo/Cluster Game Design Documentation & Narrative/Narrative Scripts/Game Design Documentation By Richard Pountney.docx
@@ -77,6 +77,13 @@
     </w:p>
     <w:sdt>
       <w:sdtPr>
+        <w:rPr>
+          <w:rFonts w:asciiTheme="minorHAnsi" w:eastAsiaTheme="minorHAnsi" w:hAnsiTheme="minorHAnsi" w:cstheme="minorBidi"/>
+          <w:color w:val="auto"/>
+          <w:sz w:val="22"/>
+          <w:szCs w:val="22"/>
+          <w:lang w:val="en-AU"/>
+        </w:rPr>
         <w:id w:val="322638784"/>
         <w:docPartObj>
           <w:docPartGallery w:val="Table of Contents"/>
@@ -85,14 +92,9 @@
       </w:sdtPr>
       <w:sdtEndPr>
         <w:rPr>
-          <w:rFonts w:asciiTheme="minorHAnsi" w:eastAsiaTheme="minorHAnsi" w:hAnsiTheme="minorHAnsi" w:cstheme="minorBidi"/>
           <w:b/>
           <w:bCs/>
           <w:noProof/>
-          <w:color w:val="auto"/>
-          <w:sz w:val="22"/>
-          <w:szCs w:val="22"/>
-          <w:lang w:val="en-AU"/>
         </w:rPr>
       </w:sdtEndPr>
       <w:sdtContent>
@@ -5279,21 +5281,7 @@
               <w:rPr>
                 <w:lang w:val="en-GB"/>
               </w:rPr>
-              <w:t xml:space="preserve">This is in the middle because it is </w:t>
-            </w:r>
-            <w:proofErr w:type="gramStart"/>
-            <w:r>
-              <w:rPr>
-                <w:lang w:val="en-GB"/>
-              </w:rPr>
-              <w:t>similar to</w:t>
-            </w:r>
-            <w:proofErr w:type="gramEnd"/>
-            <w:r>
-              <w:rPr>
-                <w:lang w:val="en-GB"/>
-              </w:rPr>
-              <w:t xml:space="preserve"> the excitement but still a different feeling &amp; you would only get some joy throughout the game.</w:t>
+              <w:t>This is in the middle because it is similar to the excitement but still a different feeling &amp; you would only get some joy throughout the game.</w:t>
             </w:r>
           </w:p>
         </w:tc>
@@ -6082,6 +6070,7 @@
       </w:pPr>
       <w:r>
         <w:rPr>
+          <w:noProof/>
           <w:lang w:val="en-US"/>
         </w:rPr>
         <w:drawing>
@@ -6143,7 +6132,7 @@
           <w:lang w:val="en-US"/>
         </w:rPr>
       </w:pPr>
-      <w:hyperlink r:id="rId10" w:history="1">
+      <w:hyperlink r:id="rId10" w:anchor="once-the-largest-theme-park-in-central-kansas-the-joyland-amusement-park-was-home-to-one-of-the-last-surviving-original-wooden-coasters-12" w:history="1">
         <w:r>
           <w:rPr>
             <w:rStyle w:val="Hyperlink"/>
@@ -7331,6 +7320,7 @@
       <w:r>
         <w:rPr>
           <w:rStyle w:val="MyStyleChar"/>
+          <w:noProof/>
         </w:rPr>
         <w:lastRenderedPageBreak/>
         <mc:AlternateContent>
@@ -7449,6 +7439,7 @@
       <w:r>
         <w:rPr>
           <w:rStyle w:val="MyStyleChar"/>
+          <w:noProof/>
         </w:rPr>
         <mc:AlternateContent>
           <mc:Choice Requires="wps">
@@ -7549,6 +7540,7 @@
       <w:r>
         <w:rPr>
           <w:rStyle w:val="MyStyleChar"/>
+          <w:noProof/>
         </w:rPr>
         <mc:AlternateContent>
           <mc:Choice Requires="wps">
@@ -7696,6 +7688,7 @@
       <w:r>
         <w:rPr>
           <w:rStyle w:val="MyStyleChar"/>
+          <w:noProof/>
           <w:lang w:val="en-US"/>
         </w:rPr>
         <mc:AlternateContent>
@@ -7782,6 +7775,7 @@
       <w:r>
         <w:rPr>
           <w:rStyle w:val="MyStyleChar"/>
+          <w:noProof/>
           <w:lang w:val="en-US"/>
         </w:rPr>
         <mc:AlternateContent>
@@ -7868,6 +7862,7 @@
       <w:r>
         <w:rPr>
           <w:rStyle w:val="MyStyleChar"/>
+          <w:noProof/>
           <w:lang w:val="en-US"/>
         </w:rPr>
         <mc:AlternateContent>
@@ -7954,6 +7949,7 @@
       <w:r>
         <w:rPr>
           <w:rStyle w:val="MyStyleChar"/>
+          <w:noProof/>
           <w:lang w:val="en-US"/>
         </w:rPr>
         <mc:AlternateContent>
@@ -8040,6 +8036,7 @@
       <w:r>
         <w:rPr>
           <w:rStyle w:val="MyStyleChar"/>
+          <w:noProof/>
           <w:lang w:val="en-US"/>
         </w:rPr>
         <mc:AlternateContent>
@@ -8179,21 +8176,7 @@
         <w:rPr>
           <w:lang w:val="en-US"/>
         </w:rPr>
-        <w:t xml:space="preserve">For the Start/New_Game button if you already have a save then it will ask if you want to over right </w:t>
-      </w:r>
-      <w:proofErr w:type="gramStart"/>
-      <w:r>
-        <w:rPr>
-          <w:lang w:val="en-US"/>
-        </w:rPr>
-        <w:t>your</w:t>
-      </w:r>
-      <w:proofErr w:type="gramEnd"/>
-      <w:r>
-        <w:rPr>
-          <w:lang w:val="en-US"/>
-        </w:rPr>
-        <w:t xml:space="preserve"> previse save. If you do, then it will move the camera into the entrance &amp; if you don’t then it won’t do that.</w:t>
+        <w:t>For the Start/New_Game button if you already have a save then it will ask if you want to over right your previse save. If you do, then it will move the camera into the entrance &amp; if you don’t then it won’t do that.</w:t>
       </w:r>
     </w:p>
     <w:p>
@@ -9236,15 +9219,7 @@
               <w:pStyle w:val="MyStyle"/>
             </w:pPr>
             <w:r>
-              <w:t xml:space="preserve">Your storage for items you </w:t>
-            </w:r>
-            <w:proofErr w:type="gramStart"/>
-            <w:r>
-              <w:t>find</w:t>
-            </w:r>
-            <w:proofErr w:type="gramEnd"/>
-            <w:r>
-              <w:t>. To tell what item you are currently holding to will be highlighted &amp; you would see it in the character’s hand(s).</w:t>
+              <w:t>Your storage for items you find. To tell what item you are currently holding to will be highlighted &amp; you would see it in the character’s hand(s).</w:t>
             </w:r>
           </w:p>
         </w:tc>
@@ -9311,15 +9286,7 @@
               <w:pStyle w:val="MyStyle"/>
             </w:pPr>
             <w:r>
-              <w:t xml:space="preserve">Left </w:t>
-            </w:r>
-            <w:proofErr w:type="gramStart"/>
-            <w:r>
-              <w:t>mouse</w:t>
-            </w:r>
-            <w:proofErr w:type="gramEnd"/>
-            <w:r>
-              <w:t xml:space="preserve"> click &amp;or Q key</w:t>
+              <w:t>Left mouse click &amp;or Q key</w:t>
             </w:r>
           </w:p>
         </w:tc>
@@ -9405,15 +9372,7 @@
               <w:pStyle w:val="MyStyle"/>
             </w:pPr>
             <w:r>
-              <w:t xml:space="preserve">Right </w:t>
-            </w:r>
-            <w:proofErr w:type="gramStart"/>
-            <w:r>
-              <w:t>mouse</w:t>
-            </w:r>
-            <w:proofErr w:type="gramEnd"/>
-            <w:r>
-              <w:t xml:space="preserve"> click &amp;or E key</w:t>
+              <w:t>Right mouse click &amp;or E key</w:t>
             </w:r>
           </w:p>
         </w:tc>
@@ -9845,7 +9804,7 @@
           <v:shape id="_x0000_i1025" type="#_x0000_t75" style="width:79.5pt;height:34.5pt" o:ole="">
             <v:imagedata r:id="rId31" o:title=""/>
           </v:shape>
-          <o:OLEObject Type="Embed" ProgID="Package" ShapeID="_x0000_i1025" DrawAspect="Content" ObjectID="_1716375033" r:id="rId32"/>
+          <o:OLEObject Type="Embed" ProgID="Package" ShapeID="_x0000_i1025" DrawAspect="Content" ObjectID="_1752054156" r:id="rId32"/>
         </w:object>
       </w:r>
     </w:p>
@@ -9862,10 +9821,10 @@
       </w:r>
       <w:r>
         <w:object w:dxaOrig="1350" w:dyaOrig="810" w14:anchorId="48AD49F2">
-          <v:shape id="_x0000_i1034" type="#_x0000_t75" style="width:60pt;height:36pt" o:ole="">
+          <v:shape id="_x0000_i1026" type="#_x0000_t75" style="width:60pt;height:36pt" o:ole="">
             <v:imagedata r:id="rId33" o:title=""/>
           </v:shape>
-          <o:OLEObject Type="Embed" ProgID="Package" ShapeID="_x0000_i1034" DrawAspect="Content" ObjectID="_1716375034" r:id="rId34"/>
+          <o:OLEObject Type="Embed" ProgID="Package" ShapeID="_x0000_i1026" DrawAspect="Content" ObjectID="_1752054157" r:id="rId34"/>
         </w:object>
       </w:r>
     </w:p>
@@ -9966,15 +9925,7 @@
         <w:pStyle w:val="MyStyle"/>
       </w:pPr>
       <w:r>
-        <w:t xml:space="preserve">It would have almost all the maze layouts done &amp; have all the wall textures in the game ready for use. It would also have most if not </w:t>
-      </w:r>
-      <w:proofErr w:type="gramStart"/>
-      <w:r>
-        <w:t>all of</w:t>
-      </w:r>
-      <w:proofErr w:type="gramEnd"/>
-      <w:r>
-        <w:t xml:space="preserve"> the models for the items &amp; have all the items in the game.</w:t>
+        <w:t>It would have almost all the maze layouts done &amp; have all the wall textures in the game ready for use. It would also have most if not all of the models for the items &amp; have all the items in the game.</w:t>
       </w:r>
     </w:p>
     <w:p>
@@ -10190,15 +10141,7 @@
         </w:numPr>
       </w:pPr>
       <w:r>
-        <w:t xml:space="preserve">Made a map out of the fourth area (where the item will </w:t>
-      </w:r>
-      <w:proofErr w:type="gramStart"/>
-      <w:r>
-        <w:t>be,</w:t>
-      </w:r>
-      <w:proofErr w:type="gramEnd"/>
-      <w:r>
-        <w:t xml:space="preserve"> the connection to the third area &amp; the endpoint)</w:t>
+        <w:t>Made a map out of the fourth area (where the item will be, the connection to the third area &amp; the endpoint)</w:t>
       </w:r>
     </w:p>
     <w:p>
@@ -12751,10 +12694,7 @@
         </w:numPr>
       </w:pPr>
       <w:r>
-        <w:t>The Similar features</w:t>
-      </w:r>
-      <w:r>
-        <w:t>:</w:t>
+        <w:t>The Similar features:</w:t>
       </w:r>
     </w:p>
     <w:p>
@@ -13138,7 +13078,6 @@
         <w:dataBinding w:prefixMappings="xmlns:ns0='http://purl.org/dc/elements/1.1/' xmlns:ns1='http://schemas.openxmlformats.org/package/2006/metadata/core-properties' " w:xpath="/ns1:coreProperties[1]/ns0:title[1]" w:storeItemID="{6C3C8BC8-F283-45AE-878A-BAB7291924A1}"/>
         <w:text/>
       </w:sdtPr>
-      <w:sdtEndPr/>
       <w:sdtContent>
         <w:r>
           <w:t>A</w:t>
@@ -13189,11 +13128,6 @@
         <w:dataBinding w:prefixMappings="xmlns:ns0='http://purl.org/dc/elements/1.1/' xmlns:ns1='http://schemas.openxmlformats.org/package/2006/metadata/core-properties' " w:xpath="/ns1:coreProperties[1]/ns0:creator[1]" w:storeItemID="{6C3C8BC8-F283-45AE-878A-BAB7291924A1}"/>
         <w:text/>
       </w:sdtPr>
-      <w:sdtEndPr>
-        <w:rPr>
-          <w:rStyle w:val="MyStyleChar"/>
-        </w:rPr>
-      </w:sdtEndPr>
       <w:sdtContent>
         <w:r>
           <w:rPr>
@@ -15059,6 +14993,7 @@
   <w:style w:type="character" w:default="1" w:styleId="DefaultParagraphFont">
     <w:name w:val="Default Paragraph Font"/>
     <w:uiPriority w:val="1"/>
+    <w:semiHidden/>
     <w:unhideWhenUsed/>
   </w:style>
   <w:style w:type="table" w:default="1" w:styleId="TableNormal">
@@ -15480,7 +15415,7 @@
 <file path=word/charts/chart1.xml><?xml version="1.0" encoding="utf-8"?>
 <c:chartSpace xmlns:c="http://schemas.openxmlformats.org/drawingml/2006/chart" xmlns:a="http://schemas.openxmlformats.org/drawingml/2006/main" xmlns:r="http://schemas.openxmlformats.org/officeDocument/2006/relationships" xmlns:c16r2="http://schemas.microsoft.com/office/drawing/2015/06/chart">
   <c:date1904 val="0"/>
-  <c:lang val="en-US"/>
+  <c:lang val="en-GB"/>
   <c:roundedCorners val="0"/>
   <mc:AlternateContent xmlns:mc="http://schemas.openxmlformats.org/markup-compatibility/2006">
     <mc:Choice xmlns:c14="http://schemas.microsoft.com/office/drawing/2007/8/2/chart" Requires="c14">
@@ -17036,6 +16971,7 @@
     <w:rsid w:val="000B6301"/>
     <w:rsid w:val="001E6169"/>
     <w:rsid w:val="00717E1B"/>
+    <w:rsid w:val="00C55A45"/>
     <w:rsid w:val="00D94092"/>
   </w:rsids>
   <m:mathPr>

</xml_diff>